<commit_message>
lekhoide/Update bao cao hehe
</commit_message>
<xml_diff>
--- a/BaoCao/LeKhoiDe/LeKhoiDe.docx
+++ b/BaoCao/LeKhoiDe/LeKhoiDe.docx
@@ -9,6 +9,7 @@
         <w:pageBreakBefore w:val="0"/>
         <w:widowControl/>
         <w:numPr>
+          <w:ilvl w:val="0"/>
           <w:numId w:val="0"/>
         </w:numPr>
         <w:kinsoku/>
@@ -35,17 +36,17 @@
         </w:rPr>
       </w:pPr>
       <w:bookmarkStart w:id="0" w:name="_Toc32186"/>
-      <w:bookmarkStart w:id="1" w:name="_Toc19750"/>
-      <w:bookmarkStart w:id="2" w:name="_Toc14451"/>
-      <w:bookmarkStart w:id="3" w:name="_Toc31973"/>
-      <w:bookmarkStart w:id="4" w:name="_Toc20186"/>
-      <w:bookmarkStart w:id="5" w:name="_Toc19969"/>
-      <w:bookmarkStart w:id="6" w:name="_Toc24840"/>
-      <w:bookmarkStart w:id="7" w:name="_Toc54995387"/>
-      <w:bookmarkStart w:id="8" w:name="_Toc30472"/>
-      <w:bookmarkStart w:id="9" w:name="_Toc2936"/>
-      <w:bookmarkStart w:id="10" w:name="_Toc7119"/>
-      <w:bookmarkStart w:id="11" w:name="_Toc23028"/>
+      <w:bookmarkStart w:id="1" w:name="_Toc23028"/>
+      <w:bookmarkStart w:id="2" w:name="_Toc7119"/>
+      <w:bookmarkStart w:id="3" w:name="_Toc2936"/>
+      <w:bookmarkStart w:id="4" w:name="_Toc19750"/>
+      <w:bookmarkStart w:id="5" w:name="_Toc14451"/>
+      <w:bookmarkStart w:id="6" w:name="_Toc20186"/>
+      <w:bookmarkStart w:id="7" w:name="_Toc30472"/>
+      <w:bookmarkStart w:id="8" w:name="_Toc19969"/>
+      <w:bookmarkStart w:id="9" w:name="_Toc24840"/>
+      <w:bookmarkStart w:id="10" w:name="_Toc54995387"/>
+      <w:bookmarkStart w:id="11" w:name="_Toc31973"/>
       <w:r>
         <w:rPr>
           <w:rFonts w:hint="default" w:ascii="Times New Roman" w:hAnsi="Times New Roman" w:cs="Times New Roman"/>
@@ -58,53 +59,6 @@
         <w:t>Tổ chức hành chính, nhân sự của cơ quan nơi thực tập</w:t>
       </w:r>
       <w:bookmarkEnd w:id="0"/>
-    </w:p>
-    <w:p>
-      <w:pPr>
-        <w:keepNext w:val="0"/>
-        <w:keepLines w:val="0"/>
-        <w:pageBreakBefore w:val="0"/>
-        <w:widowControl/>
-        <w:numPr>
-          <w:numId w:val="0"/>
-        </w:numPr>
-        <w:kinsoku/>
-        <w:wordWrap/>
-        <w:overflowPunct/>
-        <w:topLinePunct w:val="0"/>
-        <w:autoSpaceDE/>
-        <w:autoSpaceDN/>
-        <w:bidi w:val="0"/>
-        <w:adjustRightInd/>
-        <w:snapToGrid/>
-        <w:spacing w:after="0" w:line="360" w:lineRule="auto"/>
-        <w:jc w:val="both"/>
-        <w:textAlignment w:val="auto"/>
-        <w:outlineLvl w:val="9"/>
-        <w:rPr>
-          <w:rFonts w:hint="default" w:ascii="Times New Roman" w:hAnsi="Times New Roman" w:cs="Times New Roman"/>
-          <w:b w:val="0"/>
-          <w:bCs w:val="0"/>
-          <w:i/>
-          <w:iCs/>
-          <w:sz w:val="28"/>
-          <w:szCs w:val="28"/>
-          <w:lang w:val="en-US"/>
-        </w:rPr>
-      </w:pPr>
-      <w:r>
-        <w:rPr>
-          <w:rFonts w:hint="default" w:ascii="Times New Roman" w:hAnsi="Times New Roman" w:cs="Times New Roman"/>
-          <w:b w:val="0"/>
-          <w:bCs w:val="0"/>
-          <w:i/>
-          <w:iCs/>
-          <w:sz w:val="28"/>
-          <w:szCs w:val="28"/>
-          <w:lang w:val="en-US"/>
-        </w:rPr>
-        <w:t>Về công ty thực tập</w:t>
-      </w:r>
     </w:p>
     <w:p>
       <w:pPr>
@@ -142,52 +96,19 @@
       </w:pPr>
       <w:r>
         <w:rPr>
-          <w:rFonts w:ascii="SimSun" w:hAnsi="SimSun" w:eastAsia="SimSun" w:cs="SimSun"/>
-          <w:sz w:val="24"/>
-          <w:szCs w:val="24"/>
-        </w:rPr>
-        <w:drawing>
-          <wp:inline distT="0" distB="0" distL="114300" distR="114300">
-            <wp:extent cx="5648960" cy="2639060"/>
-            <wp:effectExtent l="0" t="0" r="8890" b="8890"/>
-            <wp:docPr id="12" name="Picture 2" descr="IMG_256"/>
-            <wp:cNvGraphicFramePr>
-              <a:graphicFrameLocks xmlns:a="http://schemas.openxmlformats.org/drawingml/2006/main" noChangeAspect="1"/>
-            </wp:cNvGraphicFramePr>
-            <a:graphic xmlns:a="http://schemas.openxmlformats.org/drawingml/2006/main">
-              <a:graphicData uri="http://schemas.openxmlformats.org/drawingml/2006/picture">
-                <pic:pic xmlns:pic="http://schemas.openxmlformats.org/drawingml/2006/picture">
-                  <pic:nvPicPr>
-                    <pic:cNvPr id="12" name="Picture 2" descr="IMG_256"/>
-                    <pic:cNvPicPr>
-                      <a:picLocks noChangeAspect="1"/>
-                    </pic:cNvPicPr>
-                  </pic:nvPicPr>
-                  <pic:blipFill>
-                    <a:blip r:embed="rId6"/>
-                    <a:stretch>
-                      <a:fillRect/>
-                    </a:stretch>
-                  </pic:blipFill>
-                  <pic:spPr>
-                    <a:xfrm>
-                      <a:off x="0" y="0"/>
-                      <a:ext cx="5648960" cy="2639060"/>
-                    </a:xfrm>
-                    <a:prstGeom prst="rect">
-                      <a:avLst/>
-                    </a:prstGeom>
-                    <a:noFill/>
-                    <a:ln w="9525">
-                      <a:noFill/>
-                    </a:ln>
-                  </pic:spPr>
-                </pic:pic>
-              </a:graphicData>
-            </a:graphic>
-          </wp:inline>
-        </w:drawing>
+          <w:rFonts w:hint="default" w:ascii="Times New Roman" w:hAnsi="Times New Roman" w:cs="Times New Roman"/>
+          <w:b w:val="0"/>
+          <w:bCs w:val="0"/>
+          <w:i/>
+          <w:iCs/>
+          <w:sz w:val="28"/>
+          <w:szCs w:val="28"/>
+          <w:lang w:val="en-US"/>
+        </w:rPr>
+        <w:t>Về công ty thực tập</w:t>
       </w:r>
+      <w:bookmarkStart w:id="12" w:name="_GoBack"/>
+      <w:bookmarkEnd w:id="12"/>
     </w:p>
     <w:p>
       <w:pPr>
@@ -640,6 +561,7 @@
         <w:pageBreakBefore w:val="0"/>
         <w:widowControl/>
         <w:numPr>
+          <w:ilvl w:val="0"/>
           <w:numId w:val="0"/>
         </w:numPr>
         <w:kinsoku/>
@@ -820,6 +742,7 @@
         <w:pageBreakBefore w:val="0"/>
         <w:widowControl/>
         <w:numPr>
+          <w:ilvl w:val="0"/>
           <w:numId w:val="0"/>
         </w:numPr>
         <w:kinsoku/>
@@ -886,54 +809,6 @@
         <w:outlineLvl w:val="9"/>
         <w:rPr>
           <w:rFonts w:hint="default" w:ascii="Times New Roman" w:hAnsi="Times New Roman" w:cs="Times New Roman"/>
-          <w:b w:val="0"/>
-          <w:bCs w:val="0"/>
-          <w:i w:val="0"/>
-          <w:iCs w:val="0"/>
-          <w:sz w:val="26"/>
-          <w:szCs w:val="26"/>
-          <w:lang w:val="en-US"/>
-        </w:rPr>
-      </w:pPr>
-      <w:r>
-        <w:rPr>
-          <w:rFonts w:hint="default" w:ascii="Times New Roman" w:hAnsi="Times New Roman"/>
-          <w:b w:val="0"/>
-          <w:bCs w:val="0"/>
-          <w:i w:val="0"/>
-          <w:iCs w:val="0"/>
-          <w:sz w:val="26"/>
-          <w:szCs w:val="26"/>
-          <w:lang w:val="en-US"/>
-        </w:rPr>
-        <w:t>Sở hữu thế mạnh chuyên môn trong lĩnh vực công nghệ thông tin cộng với sự am hiểu về nghiệp vụ quản trị các cấp, đội ngũ nhân sự của XBOSS chính là yếu tố cốt lõi đưa XBOSS-ERP vượt lên trên một giải pháp công nghệ đơn thuần. Đồng thời, chúng tôi còn là một người bạn đồng hành, tư vấn và hỗ trợ xuyên suốt, giúp việc triển khai công nghệ vào tổ chức trở nên đơn giản hơn.</w:t>
-      </w:r>
-    </w:p>
-    <w:p>
-      <w:pPr>
-        <w:keepNext w:val="0"/>
-        <w:keepLines w:val="0"/>
-        <w:pageBreakBefore w:val="0"/>
-        <w:widowControl/>
-        <w:numPr>
-          <w:numId w:val="0"/>
-        </w:numPr>
-        <w:kinsoku/>
-        <w:wordWrap/>
-        <w:overflowPunct/>
-        <w:topLinePunct w:val="0"/>
-        <w:autoSpaceDE/>
-        <w:autoSpaceDN/>
-        <w:bidi w:val="0"/>
-        <w:adjustRightInd/>
-        <w:snapToGrid/>
-        <w:spacing w:after="0" w:line="360" w:lineRule="auto"/>
-        <w:ind w:leftChars="0"/>
-        <w:jc w:val="both"/>
-        <w:textAlignment w:val="auto"/>
-        <w:outlineLvl w:val="9"/>
-        <w:rPr>
-          <w:rFonts w:hint="default" w:ascii="Times New Roman" w:hAnsi="Times New Roman" w:cs="Times New Roman"/>
           <w:b/>
           <w:bCs/>
           <w:sz w:val="28"/>
@@ -941,534 +816,18 @@
           <w:lang w:val="en-US"/>
         </w:rPr>
       </w:pPr>
-      <w:bookmarkStart w:id="12" w:name="_Toc31850"/>
-    </w:p>
-    <w:p>
-      <w:pPr>
-        <w:keepNext w:val="0"/>
-        <w:keepLines w:val="0"/>
-        <w:pageBreakBefore w:val="0"/>
-        <w:widowControl/>
-        <w:numPr>
-          <w:numId w:val="0"/>
-        </w:numPr>
-        <w:kinsoku/>
-        <w:wordWrap/>
-        <w:overflowPunct/>
-        <w:topLinePunct w:val="0"/>
-        <w:autoSpaceDE/>
-        <w:autoSpaceDN/>
-        <w:bidi w:val="0"/>
-        <w:adjustRightInd/>
-        <w:snapToGrid/>
-        <w:spacing w:after="0" w:line="360" w:lineRule="auto"/>
-        <w:ind w:leftChars="0"/>
-        <w:jc w:val="both"/>
-        <w:textAlignment w:val="auto"/>
-        <w:outlineLvl w:val="9"/>
-        <w:rPr>
-          <w:rFonts w:hint="default" w:ascii="Times New Roman" w:hAnsi="Times New Roman" w:cs="Times New Roman"/>
-          <w:b/>
-          <w:bCs/>
-          <w:sz w:val="28"/>
-          <w:szCs w:val="28"/>
-          <w:lang w:val="en-US"/>
-        </w:rPr>
-      </w:pPr>
       <w:r>
         <w:rPr>
-          <w:rFonts w:hint="default" w:ascii="Times New Roman" w:hAnsi="Times New Roman" w:cs="Times New Roman"/>
-          <w:b/>
-          <w:bCs/>
-          <w:sz w:val="28"/>
-          <w:szCs w:val="28"/>
-          <w:lang w:val="en-US"/>
-        </w:rPr>
-        <w:t>Hoạt động chuyên ngành và môi trường làm việc của cơ quan nơi thực tập</w:t>
-      </w:r>
-      <w:bookmarkEnd w:id="12"/>
-    </w:p>
-    <w:p>
-      <w:pPr>
-        <w:keepNext w:val="0"/>
-        <w:keepLines w:val="0"/>
-        <w:pageBreakBefore w:val="0"/>
-        <w:widowControl/>
-        <w:numPr>
-          <w:numId w:val="0"/>
-        </w:numPr>
-        <w:kinsoku/>
-        <w:wordWrap/>
-        <w:overflowPunct/>
-        <w:topLinePunct w:val="0"/>
-        <w:autoSpaceDE/>
-        <w:autoSpaceDN/>
-        <w:bidi w:val="0"/>
-        <w:adjustRightInd/>
-        <w:snapToGrid/>
-        <w:spacing w:after="0" w:line="360" w:lineRule="auto"/>
-        <w:jc w:val="both"/>
-        <w:textAlignment w:val="auto"/>
-        <w:outlineLvl w:val="9"/>
-        <w:rPr>
-          <w:rFonts w:hint="default" w:ascii="Times New Roman" w:hAnsi="Times New Roman"/>
-          <w:b w:val="0"/>
-          <w:bCs w:val="0"/>
-          <w:i w:val="0"/>
-          <w:iCs w:val="0"/>
-          <w:sz w:val="26"/>
-          <w:szCs w:val="26"/>
-          <w:lang w:val="en-US"/>
-        </w:rPr>
-      </w:pPr>
-      <w:r>
-        <w:rPr>
-          <w:rFonts w:hint="default" w:ascii="Times New Roman" w:hAnsi="Times New Roman" w:cs="Times New Roman"/>
-          <w:b w:val="0"/>
-          <w:bCs w:val="0"/>
-          <w:i/>
-          <w:iCs/>
-          <w:sz w:val="28"/>
-          <w:szCs w:val="28"/>
-          <w:lang w:val="en-US"/>
-        </w:rPr>
-        <w:t>Hoạt động chuyên ngành</w:t>
-      </w:r>
-    </w:p>
-    <w:p>
-      <w:pPr>
-        <w:keepNext w:val="0"/>
-        <w:keepLines w:val="0"/>
-        <w:pageBreakBefore w:val="0"/>
-        <w:widowControl/>
-        <w:numPr>
-          <w:ilvl w:val="0"/>
-          <w:numId w:val="0"/>
-        </w:numPr>
-        <w:kinsoku/>
-        <w:wordWrap/>
-        <w:overflowPunct/>
-        <w:topLinePunct w:val="0"/>
-        <w:autoSpaceDE/>
-        <w:autoSpaceDN/>
-        <w:bidi w:val="0"/>
-        <w:adjustRightInd/>
-        <w:snapToGrid/>
-        <w:spacing w:after="0" w:line="360" w:lineRule="auto"/>
-        <w:ind w:firstLine="420" w:firstLineChars="0"/>
-        <w:jc w:val="both"/>
-        <w:textAlignment w:val="auto"/>
-        <w:outlineLvl w:val="9"/>
-        <w:rPr>
-          <w:rFonts w:hint="default" w:ascii="Times New Roman" w:hAnsi="Times New Roman"/>
-          <w:b w:val="0"/>
-          <w:bCs w:val="0"/>
-          <w:i w:val="0"/>
-          <w:iCs w:val="0"/>
-          <w:sz w:val="26"/>
-          <w:szCs w:val="26"/>
-          <w:lang w:val="en-US"/>
-        </w:rPr>
-      </w:pPr>
-      <w:r>
-        <w:rPr>
-          <w:rFonts w:hint="default" w:ascii="Times New Roman" w:hAnsi="Times New Roman"/>
-          <w:b w:val="0"/>
-          <w:bCs w:val="0"/>
-          <w:i w:val="0"/>
-          <w:iCs w:val="0"/>
-          <w:sz w:val="26"/>
-          <w:szCs w:val="26"/>
-          <w:lang w:val="en-US"/>
-        </w:rPr>
-        <w:t>XBOSS là một giải pháp công nghệ ERP (Entrepreneur Resource Planning) trên nền tảng web-app dựa trên mã nguồn mở của Odoo, với các cụm chức năng (module) thuộc nhiều lĩnh vực khác nhau như kế toán, bất động sản, bán hàng marketing, nhân sự, v.v… hỗ trợ sự vận hành của cả các hệ thống doanh nghiệp vừa và lớn.</w:t>
-      </w:r>
-    </w:p>
-    <w:p>
-      <w:pPr>
-        <w:keepNext w:val="0"/>
-        <w:keepLines w:val="0"/>
-        <w:pageBreakBefore w:val="0"/>
-        <w:widowControl/>
-        <w:numPr>
-          <w:ilvl w:val="0"/>
-          <w:numId w:val="0"/>
-        </w:numPr>
-        <w:kinsoku/>
-        <w:wordWrap/>
-        <w:overflowPunct/>
-        <w:topLinePunct w:val="0"/>
-        <w:autoSpaceDE/>
-        <w:autoSpaceDN/>
-        <w:bidi w:val="0"/>
-        <w:adjustRightInd/>
-        <w:snapToGrid/>
-        <w:spacing w:after="0" w:line="360" w:lineRule="auto"/>
-        <w:ind w:firstLine="420" w:firstLineChars="0"/>
-        <w:jc w:val="both"/>
-        <w:textAlignment w:val="auto"/>
-        <w:outlineLvl w:val="9"/>
-        <w:rPr>
-          <w:rFonts w:hint="default" w:ascii="Times New Roman" w:hAnsi="Times New Roman"/>
-          <w:b w:val="0"/>
-          <w:bCs w:val="0"/>
-          <w:i w:val="0"/>
-          <w:iCs w:val="0"/>
-          <w:sz w:val="26"/>
-          <w:szCs w:val="26"/>
-          <w:lang w:val="en-US"/>
-        </w:rPr>
-      </w:pPr>
-      <w:r>
-        <w:rPr>
-          <w:rFonts w:hint="default" w:ascii="Times New Roman" w:hAnsi="Times New Roman"/>
-          <w:b w:val="0"/>
-          <w:bCs w:val="0"/>
-          <w:i w:val="0"/>
-          <w:iCs w:val="0"/>
-          <w:sz w:val="26"/>
-          <w:szCs w:val="26"/>
-          <w:lang w:val="en-US"/>
-        </w:rPr>
-        <w:t>Bài toán đặt ra là xây dựng một hệ thống giao diện, tuy đồ sộ nhưng các thành tố của cả hệ thống lại được tái sử dụng nhiều lần và có cùng một quy chuẩn thiết kế.</w:t>
-      </w:r>
-    </w:p>
-    <w:p>
-      <w:pPr>
-        <w:keepNext w:val="0"/>
-        <w:keepLines w:val="0"/>
-        <w:pageBreakBefore w:val="0"/>
-        <w:widowControl/>
-        <w:numPr>
-          <w:ilvl w:val="0"/>
-          <w:numId w:val="0"/>
-        </w:numPr>
-        <w:kinsoku/>
-        <w:wordWrap/>
-        <w:overflowPunct/>
-        <w:topLinePunct w:val="0"/>
-        <w:autoSpaceDE/>
-        <w:autoSpaceDN/>
-        <w:bidi w:val="0"/>
-        <w:adjustRightInd/>
-        <w:snapToGrid/>
-        <w:spacing w:after="0" w:line="360" w:lineRule="auto"/>
-        <w:ind w:firstLine="420" w:firstLineChars="0"/>
-        <w:jc w:val="both"/>
-        <w:textAlignment w:val="auto"/>
-        <w:outlineLvl w:val="9"/>
-        <w:rPr>
-          <w:rFonts w:hint="default" w:ascii="Times New Roman" w:hAnsi="Times New Roman"/>
-          <w:b w:val="0"/>
-          <w:bCs w:val="0"/>
-          <w:i w:val="0"/>
-          <w:iCs w:val="0"/>
-          <w:sz w:val="26"/>
-          <w:szCs w:val="26"/>
-          <w:lang w:val="en-US"/>
-        </w:rPr>
-      </w:pPr>
-      <w:r>
-        <w:rPr>
-          <w:rFonts w:hint="default" w:ascii="Times New Roman" w:hAnsi="Times New Roman"/>
-          <w:b w:val="0"/>
-          <w:bCs w:val="0"/>
-          <w:i w:val="0"/>
-          <w:iCs w:val="0"/>
-          <w:sz w:val="26"/>
-          <w:szCs w:val="26"/>
-          <w:lang w:val="en-US"/>
-        </w:rPr>
-        <w:t>Một thử thách nữa của việc quy hoạch lại toàn bộ UI cho hệ thống web-app, đó là xây dựng lại một hệ thống nhận diện đồng nhất cho brand XBOSS (đã có sẵn).</w:t>
-      </w:r>
-    </w:p>
-    <w:p>
-      <w:pPr>
-        <w:keepNext w:val="0"/>
-        <w:keepLines w:val="0"/>
-        <w:pageBreakBefore w:val="0"/>
-        <w:widowControl/>
-        <w:numPr>
-          <w:ilvl w:val="0"/>
-          <w:numId w:val="0"/>
-        </w:numPr>
-        <w:kinsoku/>
-        <w:wordWrap/>
-        <w:overflowPunct/>
-        <w:topLinePunct w:val="0"/>
-        <w:autoSpaceDE/>
-        <w:autoSpaceDN/>
-        <w:bidi w:val="0"/>
-        <w:adjustRightInd/>
-        <w:snapToGrid/>
-        <w:spacing w:after="0" w:line="360" w:lineRule="auto"/>
-        <w:jc w:val="both"/>
-        <w:textAlignment w:val="auto"/>
-        <w:outlineLvl w:val="9"/>
-        <w:rPr>
-          <w:rFonts w:hint="default" w:ascii="Times New Roman" w:hAnsi="Times New Roman"/>
-          <w:b w:val="0"/>
-          <w:bCs w:val="0"/>
-          <w:i w:val="0"/>
-          <w:iCs w:val="0"/>
-          <w:sz w:val="26"/>
-          <w:szCs w:val="26"/>
-          <w:lang w:val="en-US"/>
-        </w:rPr>
-      </w:pPr>
-      <w:r>
-        <w:rPr>
-          <w:rFonts w:hint="default" w:ascii="Times New Roman" w:hAnsi="Times New Roman"/>
-          <w:b w:val="0"/>
-          <w:bCs w:val="0"/>
-          <w:i w:val="0"/>
-          <w:iCs w:val="0"/>
-          <w:sz w:val="26"/>
-          <w:szCs w:val="26"/>
-          <w:lang w:val="en-US"/>
-        </w:rPr>
-        <w:t>Dựa trên Logo XBOSS, thiết lập một hệ thống định hướng thương hiệu cho cả brand. Sau đó triển khai ra các thiết kế cho từng module chức năng với màu sắc, icon đồng nhất nhau nhưng lại dễ phân biệt với nhau khi cài đặt vào trong hệ thống UI chung.</w:t>
-      </w:r>
-    </w:p>
-    <w:p>
-      <w:pPr>
-        <w:keepNext w:val="0"/>
-        <w:keepLines w:val="0"/>
-        <w:pageBreakBefore w:val="0"/>
-        <w:widowControl/>
-        <w:numPr>
-          <w:ilvl w:val="0"/>
-          <w:numId w:val="0"/>
-        </w:numPr>
-        <w:kinsoku/>
-        <w:wordWrap/>
-        <w:overflowPunct/>
-        <w:topLinePunct w:val="0"/>
-        <w:autoSpaceDE/>
-        <w:autoSpaceDN/>
-        <w:bidi w:val="0"/>
-        <w:adjustRightInd/>
-        <w:snapToGrid/>
-        <w:spacing w:after="0" w:line="360" w:lineRule="auto"/>
-        <w:ind w:firstLine="420" w:firstLineChars="0"/>
-        <w:jc w:val="both"/>
-        <w:textAlignment w:val="auto"/>
-        <w:outlineLvl w:val="9"/>
-        <w:rPr>
-          <w:rFonts w:hint="default" w:ascii="Times New Roman" w:hAnsi="Times New Roman"/>
-          <w:b w:val="0"/>
-          <w:bCs w:val="0"/>
-          <w:i w:val="0"/>
-          <w:iCs w:val="0"/>
-          <w:sz w:val="26"/>
-          <w:szCs w:val="26"/>
-          <w:lang w:val="en-US"/>
-        </w:rPr>
-      </w:pPr>
-      <w:r>
-        <w:rPr>
-          <w:rFonts w:hint="default" w:ascii="Times New Roman" w:hAnsi="Times New Roman"/>
-          <w:b w:val="0"/>
-          <w:bCs w:val="0"/>
-          <w:i w:val="0"/>
-          <w:iCs w:val="0"/>
-          <w:sz w:val="26"/>
-          <w:szCs w:val="26"/>
-          <w:lang w:val="en-US"/>
-        </w:rPr>
-        <w:t>Giao diện của XBOSS sẽ được tùy chỉnh lại về các cụm chức năng, bố cục và UI/UX dựa trên cách hành xử, yêu cầu và mục đích của người dùng sao cho phù hợp nhất có thể cho từng module với các nghiệp vụ khác nhau, tuy nhiên phải luôn có một ngôn ngữ sử dụng chung xuyên suốt giữa các đối tượng tương tác trên toàn hệ thống.</w:t>
-      </w:r>
-    </w:p>
-    <w:p>
-      <w:pPr>
-        <w:keepNext w:val="0"/>
-        <w:keepLines w:val="0"/>
-        <w:pageBreakBefore w:val="0"/>
-        <w:widowControl/>
-        <w:numPr>
-          <w:ilvl w:val="0"/>
-          <w:numId w:val="0"/>
-        </w:numPr>
-        <w:kinsoku/>
-        <w:wordWrap/>
-        <w:overflowPunct/>
-        <w:topLinePunct w:val="0"/>
-        <w:autoSpaceDE/>
-        <w:autoSpaceDN/>
-        <w:bidi w:val="0"/>
-        <w:adjustRightInd/>
-        <w:snapToGrid/>
-        <w:spacing w:after="0" w:line="360" w:lineRule="auto"/>
-        <w:ind w:firstLine="420" w:firstLineChars="0"/>
-        <w:jc w:val="both"/>
-        <w:textAlignment w:val="auto"/>
-        <w:outlineLvl w:val="9"/>
-        <w:rPr>
-          <w:rFonts w:hint="default" w:ascii="Times New Roman" w:hAnsi="Times New Roman"/>
-          <w:b w:val="0"/>
-          <w:bCs w:val="0"/>
-          <w:i w:val="0"/>
-          <w:iCs w:val="0"/>
-          <w:sz w:val="26"/>
-          <w:szCs w:val="26"/>
-          <w:lang w:val="en-US"/>
-        </w:rPr>
-      </w:pPr>
-      <w:r>
-        <w:rPr>
-          <w:rFonts w:hint="default" w:ascii="Times New Roman" w:hAnsi="Times New Roman"/>
-          <w:b w:val="0"/>
-          <w:bCs w:val="0"/>
-          <w:i w:val="0"/>
-          <w:iCs w:val="0"/>
-          <w:sz w:val="26"/>
-          <w:szCs w:val="26"/>
-          <w:lang w:val="en-US"/>
-        </w:rPr>
-        <w:t>Điều này sẽ khiến cho các phân hệ có thể kết nối với nhau tốt nhất cả về các hình thái data và cả cách thức User có thể tự liên kết trải nghiệm sử dụng trên toàn hệ thống.</w:t>
-      </w:r>
-    </w:p>
-    <w:p>
-      <w:pPr>
-        <w:keepNext w:val="0"/>
-        <w:keepLines w:val="0"/>
-        <w:pageBreakBefore w:val="0"/>
-        <w:widowControl/>
-        <w:numPr>
-          <w:ilvl w:val="0"/>
-          <w:numId w:val="0"/>
-        </w:numPr>
-        <w:kinsoku/>
-        <w:wordWrap/>
-        <w:overflowPunct/>
-        <w:topLinePunct w:val="0"/>
-        <w:autoSpaceDE/>
-        <w:autoSpaceDN/>
-        <w:bidi w:val="0"/>
-        <w:adjustRightInd/>
-        <w:snapToGrid/>
-        <w:spacing w:after="0" w:line="360" w:lineRule="auto"/>
-        <w:ind w:firstLine="420" w:firstLineChars="0"/>
-        <w:jc w:val="both"/>
-        <w:textAlignment w:val="auto"/>
-        <w:outlineLvl w:val="9"/>
-        <w:rPr>
-          <w:rFonts w:hint="default" w:ascii="Times New Roman" w:hAnsi="Times New Roman"/>
-          <w:b w:val="0"/>
-          <w:bCs w:val="0"/>
-          <w:i w:val="0"/>
-          <w:iCs w:val="0"/>
-          <w:sz w:val="26"/>
-          <w:szCs w:val="26"/>
-          <w:lang w:val="en-US"/>
-        </w:rPr>
-      </w:pPr>
-      <w:r>
-        <w:rPr>
-          <w:rFonts w:hint="default" w:ascii="Times New Roman" w:hAnsi="Times New Roman"/>
-          <w:b w:val="0"/>
-          <w:bCs w:val="0"/>
-          <w:i w:val="0"/>
-          <w:iCs w:val="0"/>
-          <w:sz w:val="26"/>
-          <w:szCs w:val="26"/>
-          <w:lang w:val="en-US"/>
-        </w:rPr>
-        <w:t>Với nhu cầu sử dụng các công cụ quản lý công việc từ xa, XBOSS không chỉ dừng lại ở một hệ thống web-app. Xây dựng một sản phẩm có thể tương tác trên các thiết bị di động là một nhu cầu có thật, cần thiết và rất quan trọng đã được nghiên cứu đưa ra từ đội ngũ phát triển.</w:t>
-      </w:r>
-    </w:p>
-    <w:p>
-      <w:pPr>
-        <w:keepNext w:val="0"/>
-        <w:keepLines w:val="0"/>
-        <w:pageBreakBefore w:val="0"/>
-        <w:widowControl/>
-        <w:numPr>
-          <w:ilvl w:val="0"/>
-          <w:numId w:val="0"/>
-        </w:numPr>
-        <w:kinsoku/>
-        <w:wordWrap/>
-        <w:overflowPunct/>
-        <w:topLinePunct w:val="0"/>
-        <w:autoSpaceDE/>
-        <w:autoSpaceDN/>
-        <w:bidi w:val="0"/>
-        <w:adjustRightInd/>
-        <w:snapToGrid/>
-        <w:spacing w:after="0" w:line="360" w:lineRule="auto"/>
-        <w:ind w:firstLine="420" w:firstLineChars="0"/>
-        <w:jc w:val="both"/>
-        <w:textAlignment w:val="auto"/>
-        <w:outlineLvl w:val="9"/>
-        <w:rPr>
-          <w:rFonts w:hint="default" w:ascii="Times New Roman" w:hAnsi="Times New Roman"/>
-          <w:b w:val="0"/>
-          <w:bCs w:val="0"/>
-          <w:i w:val="0"/>
-          <w:iCs w:val="0"/>
-          <w:sz w:val="26"/>
-          <w:szCs w:val="26"/>
-          <w:lang w:val="en-US"/>
-        </w:rPr>
-      </w:pPr>
-      <w:r>
-        <w:rPr>
-          <w:rFonts w:hint="default" w:ascii="Times New Roman" w:hAnsi="Times New Roman"/>
-          <w:b w:val="0"/>
-          <w:bCs w:val="0"/>
-          <w:i w:val="0"/>
-          <w:iCs w:val="0"/>
-          <w:sz w:val="26"/>
-          <w:szCs w:val="26"/>
-          <w:lang w:val="en-US"/>
-        </w:rPr>
-        <w:t>Vậy nên một thử thách thú vị khác tôi cần làm đó là xây dựng lại các thiết kế Mobile application cho từng module nghiệp vụ.</w:t>
-      </w:r>
-    </w:p>
-    <w:p>
-      <w:pPr>
-        <w:keepNext w:val="0"/>
-        <w:keepLines w:val="0"/>
-        <w:pageBreakBefore w:val="0"/>
-        <w:widowControl/>
-        <w:numPr>
-          <w:ilvl w:val="0"/>
-          <w:numId w:val="0"/>
-        </w:numPr>
-        <w:kinsoku/>
-        <w:wordWrap/>
-        <w:overflowPunct/>
-        <w:topLinePunct w:val="0"/>
-        <w:autoSpaceDE/>
-        <w:autoSpaceDN/>
-        <w:bidi w:val="0"/>
-        <w:adjustRightInd/>
-        <w:snapToGrid/>
-        <w:spacing w:after="0" w:line="360" w:lineRule="auto"/>
-        <w:ind w:firstLine="420" w:firstLineChars="0"/>
-        <w:jc w:val="both"/>
-        <w:textAlignment w:val="auto"/>
-        <w:outlineLvl w:val="9"/>
-        <w:rPr>
-          <w:rFonts w:hint="default" w:ascii="Times New Roman" w:hAnsi="Times New Roman" w:cs="Times New Roman"/>
-          <w:sz w:val="26"/>
-          <w:szCs w:val="26"/>
-          <w:lang w:val="en-US"/>
-        </w:rPr>
-      </w:pPr>
-      <w:r>
-        <w:rPr>
-          <w:rFonts w:hint="default" w:ascii="Times New Roman" w:hAnsi="Times New Roman"/>
-          <w:b w:val="0"/>
-          <w:bCs w:val="0"/>
-          <w:i w:val="0"/>
-          <w:iCs w:val="0"/>
-          <w:sz w:val="26"/>
-          <w:szCs w:val="26"/>
-          <w:lang w:val="en-US"/>
-        </w:rPr>
-        <w:t>Với sự khác biệt giữa cách người dùng hành xử và có các tương tác khác nhau với những thiết bị khác nhau, version mobile vì thế cũng cần một sự tái kiến thiết. Các chức năng cần giữ và cần được ưu tiên, các chức năng phức tạp cần giản lược… mọi thứ được bưng ra mổ xẻ một lần nữa và các userflow, UI screens vì vậy mà được viết lại hết cả.</w:t>
+          <w:rFonts w:hint="default" w:ascii="Times New Roman" w:hAnsi="Times New Roman"/>
+          <w:b w:val="0"/>
+          <w:bCs w:val="0"/>
+          <w:i w:val="0"/>
+          <w:iCs w:val="0"/>
+          <w:sz w:val="26"/>
+          <w:szCs w:val="26"/>
+          <w:lang w:val="en-US"/>
+        </w:rPr>
+        <w:t>Sở hữu thế mạnh chuyên môn trong lĩnh vực công nghệ thông tin cộng với sự am hiểu về nghiệp vụ quản trị các cấp, đội ngũ nhân sự của XBOSS chính là yếu tố cốt lõi đưa XBOSS-ERP vượt lên trên một giải pháp công nghệ đơn thuần. Đồng thời, chúng tôi còn là một người bạn đồng hành, tư vấn và hỗ trợ xuyên suốt, giúp việc triển khai công nghệ vào tổ chức trở nên đơn giản hơn.</w:t>
       </w:r>
       <w:bookmarkEnd w:id="1"/>
       <w:bookmarkEnd w:id="2"/>
@@ -1481,8 +840,6 @@
       <w:bookmarkEnd w:id="9"/>
       <w:bookmarkEnd w:id="10"/>
       <w:bookmarkEnd w:id="11"/>
-      <w:bookmarkStart w:id="13" w:name="_GoBack"/>
-      <w:bookmarkEnd w:id="13"/>
     </w:p>
     <w:sectPr>
       <w:headerReference r:id="rId3" w:type="default"/>
@@ -1735,7 +1092,7 @@
     <w:lsdException w:unhideWhenUsed="0" w:uiPriority="0" w:semiHidden="0" w:name="footnote reference"/>
     <w:lsdException w:unhideWhenUsed="0" w:uiPriority="0" w:semiHidden="0" w:name="annotation reference"/>
     <w:lsdException w:unhideWhenUsed="0" w:uiPriority="0" w:semiHidden="0" w:name="line number"/>
-    <w:lsdException w:unhideWhenUsed="0" w:uiPriority="0" w:semiHidden="0" w:name="page number"/>
+    <w:lsdException w:qFormat="1" w:unhideWhenUsed="0" w:uiPriority="0" w:semiHidden="0" w:name="page number"/>
     <w:lsdException w:unhideWhenUsed="0" w:uiPriority="0" w:semiHidden="0" w:name="endnote reference"/>
     <w:lsdException w:unhideWhenUsed="0" w:uiPriority="0" w:semiHidden="0" w:name="endnote text"/>
     <w:lsdException w:unhideWhenUsed="0" w:uiPriority="0" w:semiHidden="0" w:name="table of authorities"/>
@@ -2237,6 +1594,7 @@
   <w:style w:type="character" w:styleId="20">
     <w:name w:val="page number"/>
     <w:basedOn w:val="16"/>
+    <w:qFormat/>
     <w:uiPriority w:val="0"/>
   </w:style>
   <w:style w:type="character" w:styleId="21">

</xml_diff>